<commit_message>
Updated Project & Documents
</commit_message>
<xml_diff>
--- a/Documents/Minutes Document.docx
+++ b/Documents/Minutes Document.docx
@@ -4,17 +4,16 @@
   <w:body>
     <w:sdt>
       <w:sdtPr>
+        <w:rPr>
+          <w:rFonts w:eastAsiaTheme="minorHAnsi"/>
+        </w:rPr>
         <w:id w:val="-193548602"/>
         <w:docPartObj>
           <w:docPartGallery w:val="Cover Pages"/>
           <w:docPartUnique/>
         </w:docPartObj>
       </w:sdtPr>
-      <w:sdtEndPr>
-        <w:rPr>
-          <w:rFonts w:eastAsiaTheme="minorHAnsi"/>
-        </w:rPr>
-      </w:sdtEndPr>
+      <w:sdtEndPr/>
       <w:sdtContent>
         <w:p>
           <w:pPr>
@@ -153,6 +152,7 @@
                                       <w:calendar w:val="gregorian"/>
                                     </w:date>
                                   </w:sdtPr>
+                                  <w:sdtEndPr/>
                                   <w:sdtContent>
                                     <w:p>
                                       <w:pPr>
@@ -3689,24 +3689,15 @@
                                     <w:dataBinding w:prefixMappings="xmlns:ns0='http://purl.org/dc/elements/1.1/' xmlns:ns1='http://schemas.openxmlformats.org/package/2006/metadata/core-properties' " w:xpath="/ns1:coreProperties[1]/ns0:creator[1]" w:storeItemID="{6C3C8BC8-F283-45AE-878A-BAB7291924A1}"/>
                                     <w:text/>
                                   </w:sdtPr>
+                                  <w:sdtEndPr/>
                                   <w:sdtContent>
-                                    <w:proofErr w:type="gramStart"/>
                                     <w:r>
                                       <w:rPr>
                                         <w:color w:val="4472C4" w:themeColor="accent1"/>
                                         <w:sz w:val="26"/>
                                         <w:szCs w:val="26"/>
                                       </w:rPr>
-                                      <w:t>Goedhart,Nick</w:t>
-                                    </w:r>
-                                    <w:proofErr w:type="gramEnd"/>
-                                    <w:r>
-                                      <w:rPr>
-                                        <w:color w:val="4472C4" w:themeColor="accent1"/>
-                                        <w:sz w:val="26"/>
-                                        <w:szCs w:val="26"/>
-                                      </w:rPr>
-                                      <w:t xml:space="preserve"> N.</w:t>
+                                      <w:t>Goedhart,Nick N.</w:t>
                                     </w:r>
                                   </w:sdtContent>
                                 </w:sdt>
@@ -3735,6 +3726,7 @@
                                     <w:dataBinding w:prefixMappings="xmlns:ns0='http://schemas.openxmlformats.org/officeDocument/2006/extended-properties' " w:xpath="/ns0:Properties[1]/ns0:Company[1]" w:storeItemID="{6668398D-A668-4E3E-A5EB-62B293D839F1}"/>
                                     <w:text/>
                                   </w:sdtPr>
+                                  <w:sdtEndPr/>
                                   <w:sdtContent>
                                     <w:r>
                                       <w:rPr>
@@ -3961,6 +3953,7 @@
                                     <w:dataBinding w:prefixMappings="xmlns:ns0='http://purl.org/dc/elements/1.1/' xmlns:ns1='http://schemas.openxmlformats.org/package/2006/metadata/core-properties' " w:xpath="/ns1:coreProperties[1]/ns0:title[1]" w:storeItemID="{6C3C8BC8-F283-45AE-878A-BAB7291924A1}"/>
                                     <w:text/>
                                   </w:sdtPr>
+                                  <w:sdtEndPr/>
                                   <w:sdtContent>
                                     <w:r>
                                       <w:rPr>
@@ -3997,6 +3990,7 @@
                                     <w:dataBinding w:prefixMappings="xmlns:ns0='http://purl.org/dc/elements/1.1/' xmlns:ns1='http://schemas.openxmlformats.org/package/2006/metadata/core-properties' " w:xpath="/ns1:coreProperties[1]/ns0:subject[1]" w:storeItemID="{6C3C8BC8-F283-45AE-878A-BAB7291924A1}"/>
                                     <w:text/>
                                   </w:sdtPr>
+                                  <w:sdtEndPr/>
                                   <w:sdtContent>
                                     <w:r>
                                       <w:rPr>
@@ -4123,6 +4117,12 @@
     </w:sdt>
     <w:sdt>
       <w:sdtPr>
+        <w:rPr>
+          <w:rFonts w:asciiTheme="minorHAnsi" w:eastAsiaTheme="minorHAnsi" w:hAnsiTheme="minorHAnsi" w:cstheme="minorBidi"/>
+          <w:color w:val="auto"/>
+          <w:sz w:val="22"/>
+          <w:szCs w:val="22"/>
+        </w:rPr>
         <w:id w:val="684482387"/>
         <w:docPartObj>
           <w:docPartGallery w:val="Table of Contents"/>
@@ -4131,13 +4131,9 @@
       </w:sdtPr>
       <w:sdtEndPr>
         <w:rPr>
-          <w:rFonts w:asciiTheme="minorHAnsi" w:eastAsiaTheme="minorHAnsi" w:hAnsiTheme="minorHAnsi" w:cstheme="minorBidi"/>
           <w:b/>
           <w:bCs/>
           <w:noProof/>
-          <w:color w:val="auto"/>
-          <w:sz w:val="22"/>
-          <w:szCs w:val="22"/>
         </w:rPr>
       </w:sdtEndPr>
       <w:sdtContent>
@@ -4155,16 +4151,31 @@
           </w:r>
         </w:p>
         <w:p>
-          <w:fldSimple w:instr=" TOC \o &quot;1-3&quot; \h \z \u ">
-            <w:r>
-              <w:rPr>
-                <w:b/>
-                <w:bCs/>
-                <w:noProof/>
-              </w:rPr>
-              <w:t>No table of contents entries found.</w:t>
-            </w:r>
-          </w:fldSimple>
+          <w:r>
+            <w:fldChar w:fldCharType="begin"/>
+          </w:r>
+          <w:r>
+            <w:instrText xml:space="preserve"> TOC \o "1-3" \h \z \u </w:instrText>
+          </w:r>
+          <w:r>
+            <w:fldChar w:fldCharType="separate"/>
+          </w:r>
+          <w:r>
+            <w:rPr>
+              <w:b/>
+              <w:bCs/>
+              <w:noProof/>
+            </w:rPr>
+            <w:t>No table of contents entries found.</w:t>
+          </w:r>
+          <w:r>
+            <w:rPr>
+              <w:b/>
+              <w:bCs/>
+              <w:noProof/>
+            </w:rPr>
+            <w:fldChar w:fldCharType="end"/>
+          </w:r>
         </w:p>
       </w:sdtContent>
     </w:sdt>
@@ -4391,15 +4402,7 @@
         <w:t>Group Changes:</w:t>
       </w:r>
       <w:r>
-        <w:t xml:space="preserve"> If the induvial wishes that certain aspects should change within the group, </w:t>
-      </w:r>
-      <w:proofErr w:type="gramStart"/>
-      <w:r>
-        <w:t>e.g.</w:t>
-      </w:r>
-      <w:proofErr w:type="gramEnd"/>
-      <w:r>
-        <w:t xml:space="preserve"> how things should be managed, more meetings, work division …</w:t>
+        <w:t xml:space="preserve"> If the induvial wishes that certain aspects should change within the group, e.g. how things should be managed, more meetings, work division …</w:t>
       </w:r>
     </w:p>
     <w:p>
@@ -4520,10 +4523,7 @@
           </w:tcPr>
           <w:p>
             <w:r>
-              <w:t xml:space="preserve">Friday </w:t>
-            </w:r>
-            <w:r>
-              <w:t>4/12/2020</w:t>
+              <w:t>Friday 4/12/2020</w:t>
             </w:r>
           </w:p>
         </w:tc>
@@ -5064,6 +5064,545 @@
       <w:r>
         <w:lastRenderedPageBreak/>
         <w:t>Meeting 2</w:t>
+      </w:r>
+    </w:p>
+    <w:tbl>
+      <w:tblPr>
+        <w:tblStyle w:val="TableGrid"/>
+        <w:tblW w:w="0" w:type="auto"/>
+        <w:tblLook w:val="04A0" w:firstRow="1" w:lastRow="0" w:firstColumn="1" w:lastColumn="0" w:noHBand="0" w:noVBand="1"/>
+      </w:tblPr>
+      <w:tblGrid>
+        <w:gridCol w:w="2337"/>
+        <w:gridCol w:w="2337"/>
+        <w:gridCol w:w="2338"/>
+        <w:gridCol w:w="2338"/>
+      </w:tblGrid>
+      <w:tr>
+        <w:tc>
+          <w:tcPr>
+            <w:tcW w:w="2337" w:type="dxa"/>
+          </w:tcPr>
+          <w:p>
+            <w:r>
+              <w:t xml:space="preserve">Date: </w:t>
+            </w:r>
+          </w:p>
+        </w:tc>
+        <w:tc>
+          <w:tcPr>
+            <w:tcW w:w="2337" w:type="dxa"/>
+          </w:tcPr>
+          <w:p>
+            <w:r>
+              <w:t>5/12/2020</w:t>
+            </w:r>
+          </w:p>
+        </w:tc>
+        <w:tc>
+          <w:tcPr>
+            <w:tcW w:w="2338" w:type="dxa"/>
+          </w:tcPr>
+          <w:p>
+            <w:r>
+              <w:t xml:space="preserve">Time: </w:t>
+            </w:r>
+          </w:p>
+        </w:tc>
+        <w:tc>
+          <w:tcPr>
+            <w:tcW w:w="2338" w:type="dxa"/>
+          </w:tcPr>
+          <w:p>
+            <w:r>
+              <w:t>22:00</w:t>
+            </w:r>
+          </w:p>
+        </w:tc>
+      </w:tr>
+    </w:tbl>
+    <w:p/>
+    <w:tbl>
+      <w:tblPr>
+        <w:tblStyle w:val="TableGrid"/>
+        <w:tblW w:w="0" w:type="auto"/>
+        <w:tblLook w:val="04A0" w:firstRow="1" w:lastRow="0" w:firstColumn="1" w:lastColumn="0" w:noHBand="0" w:noVBand="1"/>
+      </w:tblPr>
+      <w:tblGrid>
+        <w:gridCol w:w="2335"/>
+        <w:gridCol w:w="7015"/>
+      </w:tblGrid>
+      <w:tr>
+        <w:tc>
+          <w:tcPr>
+            <w:tcW w:w="2335" w:type="dxa"/>
+          </w:tcPr>
+          <w:p>
+            <w:r>
+              <w:t>Meeting Minutes</w:t>
+            </w:r>
+          </w:p>
+        </w:tc>
+        <w:tc>
+          <w:tcPr>
+            <w:tcW w:w="7015" w:type="dxa"/>
+          </w:tcPr>
+          <w:p>
+            <w:r>
+              <w:t>Front-End: React.js</w:t>
+            </w:r>
+          </w:p>
+          <w:p>
+            <w:r>
+              <w:t>Back-End</w:t>
+            </w:r>
+            <w:r>
+              <w:t>: RESTful-API C# .NET Core</w:t>
+            </w:r>
+          </w:p>
+          <w:p>
+            <w:r>
+              <w:t>Database: Research</w:t>
+            </w:r>
+          </w:p>
+          <w:p>
+            <w:r>
+              <w:t>Current Project minor restructuring</w:t>
+            </w:r>
+          </w:p>
+        </w:tc>
+      </w:tr>
+    </w:tbl>
+    <w:p/>
+    <w:tbl>
+      <w:tblPr>
+        <w:tblStyle w:val="TableGrid"/>
+        <w:tblW w:w="0" w:type="auto"/>
+        <w:tblLook w:val="04A0" w:firstRow="1" w:lastRow="0" w:firstColumn="1" w:lastColumn="0" w:noHBand="0" w:noVBand="1"/>
+      </w:tblPr>
+      <w:tblGrid>
+        <w:gridCol w:w="2337"/>
+        <w:gridCol w:w="2337"/>
+        <w:gridCol w:w="2338"/>
+        <w:gridCol w:w="2338"/>
+      </w:tblGrid>
+      <w:tr>
+        <w:tc>
+          <w:tcPr>
+            <w:tcW w:w="2337" w:type="dxa"/>
+          </w:tcPr>
+          <w:p>
+            <w:r>
+              <w:t>Group Member</w:t>
+            </w:r>
+          </w:p>
+        </w:tc>
+        <w:tc>
+          <w:tcPr>
+            <w:tcW w:w="2337" w:type="dxa"/>
+          </w:tcPr>
+          <w:p>
+            <w:r>
+              <w:t>Worked on</w:t>
+            </w:r>
+          </w:p>
+        </w:tc>
+        <w:tc>
+          <w:tcPr>
+            <w:tcW w:w="2338" w:type="dxa"/>
+          </w:tcPr>
+          <w:p>
+            <w:r>
+              <w:t>Complete? Y/N</w:t>
+            </w:r>
+          </w:p>
+        </w:tc>
+        <w:tc>
+          <w:tcPr>
+            <w:tcW w:w="2338" w:type="dxa"/>
+          </w:tcPr>
+          <w:p>
+            <w:r>
+              <w:t>Issues? Y/N</w:t>
+            </w:r>
+          </w:p>
+        </w:tc>
+      </w:tr>
+      <w:tr>
+        <w:tc>
+          <w:tcPr>
+            <w:tcW w:w="2337" w:type="dxa"/>
+          </w:tcPr>
+          <w:p/>
+        </w:tc>
+        <w:tc>
+          <w:tcPr>
+            <w:tcW w:w="2337" w:type="dxa"/>
+          </w:tcPr>
+          <w:p/>
+        </w:tc>
+        <w:tc>
+          <w:tcPr>
+            <w:tcW w:w="2338" w:type="dxa"/>
+          </w:tcPr>
+          <w:p>
+            <w:pPr>
+              <w:jc w:val="center"/>
+            </w:pPr>
+          </w:p>
+        </w:tc>
+        <w:tc>
+          <w:tcPr>
+            <w:tcW w:w="2338" w:type="dxa"/>
+          </w:tcPr>
+          <w:p>
+            <w:pPr>
+              <w:jc w:val="center"/>
+            </w:pPr>
+          </w:p>
+        </w:tc>
+      </w:tr>
+      <w:tr>
+        <w:tc>
+          <w:tcPr>
+            <w:tcW w:w="2337" w:type="dxa"/>
+          </w:tcPr>
+          <w:p>
+            <w:r>
+              <w:t>Description of Work:</w:t>
+            </w:r>
+          </w:p>
+        </w:tc>
+        <w:tc>
+          <w:tcPr>
+            <w:tcW w:w="7013" w:type="dxa"/>
+            <w:gridSpan w:val="3"/>
+          </w:tcPr>
+          <w:p/>
+        </w:tc>
+      </w:tr>
+      <w:tr>
+        <w:tc>
+          <w:tcPr>
+            <w:tcW w:w="2337" w:type="dxa"/>
+          </w:tcPr>
+          <w:p>
+            <w:r>
+              <w:t xml:space="preserve">Issues Faced: </w:t>
+            </w:r>
+          </w:p>
+        </w:tc>
+        <w:tc>
+          <w:tcPr>
+            <w:tcW w:w="7013" w:type="dxa"/>
+            <w:gridSpan w:val="3"/>
+          </w:tcPr>
+          <w:p/>
+        </w:tc>
+      </w:tr>
+      <w:tr>
+        <w:tc>
+          <w:tcPr>
+            <w:tcW w:w="2337" w:type="dxa"/>
+          </w:tcPr>
+          <w:p>
+            <w:r>
+              <w:t>Progress &amp; Self Reflection</w:t>
+            </w:r>
+          </w:p>
+        </w:tc>
+        <w:tc>
+          <w:tcPr>
+            <w:tcW w:w="7013" w:type="dxa"/>
+            <w:gridSpan w:val="3"/>
+          </w:tcPr>
+          <w:p/>
+        </w:tc>
+      </w:tr>
+      <w:tr>
+        <w:tc>
+          <w:tcPr>
+            <w:tcW w:w="2337" w:type="dxa"/>
+          </w:tcPr>
+          <w:p>
+            <w:r>
+              <w:t>Group Changes:</w:t>
+            </w:r>
+          </w:p>
+        </w:tc>
+        <w:tc>
+          <w:tcPr>
+            <w:tcW w:w="7013" w:type="dxa"/>
+            <w:gridSpan w:val="3"/>
+          </w:tcPr>
+          <w:p/>
+        </w:tc>
+      </w:tr>
+      <w:tr>
+        <w:tc>
+          <w:tcPr>
+            <w:tcW w:w="2337" w:type="dxa"/>
+          </w:tcPr>
+          <w:p>
+            <w:r>
+              <w:t xml:space="preserve">Member Feedback: </w:t>
+            </w:r>
+          </w:p>
+        </w:tc>
+        <w:tc>
+          <w:tcPr>
+            <w:tcW w:w="7013" w:type="dxa"/>
+            <w:gridSpan w:val="3"/>
+          </w:tcPr>
+          <w:p/>
+        </w:tc>
+      </w:tr>
+      <w:tr>
+        <w:tc>
+          <w:tcPr>
+            <w:tcW w:w="2337" w:type="dxa"/>
+          </w:tcPr>
+          <w:p>
+            <w:r>
+              <w:t>Overall Contentment with the Group</w:t>
+            </w:r>
+          </w:p>
+        </w:tc>
+        <w:tc>
+          <w:tcPr>
+            <w:tcW w:w="7013" w:type="dxa"/>
+            <w:gridSpan w:val="3"/>
+          </w:tcPr>
+          <w:p>
+            <w:pPr>
+              <w:jc w:val="center"/>
+            </w:pPr>
+          </w:p>
+        </w:tc>
+      </w:tr>
+    </w:tbl>
+    <w:p/>
+    <w:tbl>
+      <w:tblPr>
+        <w:tblStyle w:val="TableGrid"/>
+        <w:tblW w:w="0" w:type="auto"/>
+        <w:tblLook w:val="04A0" w:firstRow="1" w:lastRow="0" w:firstColumn="1" w:lastColumn="0" w:noHBand="0" w:noVBand="1"/>
+      </w:tblPr>
+      <w:tblGrid>
+        <w:gridCol w:w="2337"/>
+        <w:gridCol w:w="2337"/>
+        <w:gridCol w:w="2338"/>
+        <w:gridCol w:w="2338"/>
+      </w:tblGrid>
+      <w:tr>
+        <w:tc>
+          <w:tcPr>
+            <w:tcW w:w="2337" w:type="dxa"/>
+          </w:tcPr>
+          <w:p>
+            <w:r>
+              <w:t>Group Member</w:t>
+            </w:r>
+          </w:p>
+        </w:tc>
+        <w:tc>
+          <w:tcPr>
+            <w:tcW w:w="2337" w:type="dxa"/>
+          </w:tcPr>
+          <w:p>
+            <w:r>
+              <w:t>Worked on</w:t>
+            </w:r>
+          </w:p>
+        </w:tc>
+        <w:tc>
+          <w:tcPr>
+            <w:tcW w:w="2338" w:type="dxa"/>
+          </w:tcPr>
+          <w:p>
+            <w:r>
+              <w:t>Complete? Y/N</w:t>
+            </w:r>
+          </w:p>
+        </w:tc>
+        <w:tc>
+          <w:tcPr>
+            <w:tcW w:w="2338" w:type="dxa"/>
+          </w:tcPr>
+          <w:p>
+            <w:r>
+              <w:t>Issues? Y/N</w:t>
+            </w:r>
+          </w:p>
+        </w:tc>
+      </w:tr>
+      <w:tr>
+        <w:tc>
+          <w:tcPr>
+            <w:tcW w:w="2337" w:type="dxa"/>
+          </w:tcPr>
+          <w:p/>
+        </w:tc>
+        <w:tc>
+          <w:tcPr>
+            <w:tcW w:w="2337" w:type="dxa"/>
+          </w:tcPr>
+          <w:p/>
+        </w:tc>
+        <w:tc>
+          <w:tcPr>
+            <w:tcW w:w="2338" w:type="dxa"/>
+          </w:tcPr>
+          <w:p>
+            <w:pPr>
+              <w:jc w:val="center"/>
+            </w:pPr>
+          </w:p>
+        </w:tc>
+        <w:tc>
+          <w:tcPr>
+            <w:tcW w:w="2338" w:type="dxa"/>
+          </w:tcPr>
+          <w:p>
+            <w:pPr>
+              <w:jc w:val="center"/>
+            </w:pPr>
+          </w:p>
+        </w:tc>
+      </w:tr>
+      <w:tr>
+        <w:tc>
+          <w:tcPr>
+            <w:tcW w:w="2337" w:type="dxa"/>
+          </w:tcPr>
+          <w:p>
+            <w:r>
+              <w:t>Description of Work:</w:t>
+            </w:r>
+          </w:p>
+        </w:tc>
+        <w:tc>
+          <w:tcPr>
+            <w:tcW w:w="7013" w:type="dxa"/>
+            <w:gridSpan w:val="3"/>
+          </w:tcPr>
+          <w:p/>
+        </w:tc>
+      </w:tr>
+      <w:tr>
+        <w:tc>
+          <w:tcPr>
+            <w:tcW w:w="2337" w:type="dxa"/>
+          </w:tcPr>
+          <w:p>
+            <w:r>
+              <w:t xml:space="preserve">Issues Faced: </w:t>
+            </w:r>
+          </w:p>
+        </w:tc>
+        <w:tc>
+          <w:tcPr>
+            <w:tcW w:w="7013" w:type="dxa"/>
+            <w:gridSpan w:val="3"/>
+          </w:tcPr>
+          <w:p/>
+        </w:tc>
+      </w:tr>
+      <w:tr>
+        <w:tc>
+          <w:tcPr>
+            <w:tcW w:w="2337" w:type="dxa"/>
+          </w:tcPr>
+          <w:p>
+            <w:r>
+              <w:t>Progress &amp; Self Reflection</w:t>
+            </w:r>
+          </w:p>
+        </w:tc>
+        <w:tc>
+          <w:tcPr>
+            <w:tcW w:w="7013" w:type="dxa"/>
+            <w:gridSpan w:val="3"/>
+          </w:tcPr>
+          <w:p/>
+        </w:tc>
+      </w:tr>
+      <w:tr>
+        <w:tc>
+          <w:tcPr>
+            <w:tcW w:w="2337" w:type="dxa"/>
+          </w:tcPr>
+          <w:p>
+            <w:r>
+              <w:t>Group Changes:</w:t>
+            </w:r>
+          </w:p>
+        </w:tc>
+        <w:tc>
+          <w:tcPr>
+            <w:tcW w:w="7013" w:type="dxa"/>
+            <w:gridSpan w:val="3"/>
+          </w:tcPr>
+          <w:p/>
+        </w:tc>
+      </w:tr>
+      <w:tr>
+        <w:tc>
+          <w:tcPr>
+            <w:tcW w:w="2337" w:type="dxa"/>
+          </w:tcPr>
+          <w:p>
+            <w:r>
+              <w:t xml:space="preserve">Member Feedback: </w:t>
+            </w:r>
+          </w:p>
+        </w:tc>
+        <w:tc>
+          <w:tcPr>
+            <w:tcW w:w="7013" w:type="dxa"/>
+            <w:gridSpan w:val="3"/>
+          </w:tcPr>
+          <w:p/>
+        </w:tc>
+      </w:tr>
+      <w:tr>
+        <w:tc>
+          <w:tcPr>
+            <w:tcW w:w="2337" w:type="dxa"/>
+          </w:tcPr>
+          <w:p>
+            <w:r>
+              <w:t>Overall Contentment with the Group</w:t>
+            </w:r>
+          </w:p>
+        </w:tc>
+        <w:tc>
+          <w:tcPr>
+            <w:tcW w:w="7013" w:type="dxa"/>
+            <w:gridSpan w:val="3"/>
+          </w:tcPr>
+          <w:p>
+            <w:pPr>
+              <w:jc w:val="center"/>
+            </w:pPr>
+          </w:p>
+        </w:tc>
+      </w:tr>
+    </w:tbl>
+    <w:p/>
+    <w:p/>
+    <w:p>
+      <w:r>
+        <w:br w:type="page"/>
+      </w:r>
+    </w:p>
+    <w:p>
+      <w:pPr>
+        <w:pStyle w:val="Heading1"/>
+      </w:pPr>
+      <w:r>
+        <w:lastRenderedPageBreak/>
+        <w:t>Meeting 3</w:t>
       </w:r>
     </w:p>
     <w:tbl>
@@ -5694,7 +6233,6 @@
     <w:lvl w:ilvl="0">
       <w:start w:val="1"/>
       <w:numFmt w:val="decimal"/>
-      <w:pStyle w:val="Heading1"/>
       <w:lvlText w:val="%1"/>
       <w:lvlJc w:val="left"/>
       <w:pPr>
@@ -5707,7 +6245,6 @@
     <w:lvl w:ilvl="1">
       <w:start w:val="1"/>
       <w:numFmt w:val="decimal"/>
-      <w:pStyle w:val="Heading2"/>
       <w:lvlText w:val="%1.%2"/>
       <w:lvlJc w:val="left"/>
       <w:pPr>
@@ -5720,7 +6257,6 @@
     <w:lvl w:ilvl="2">
       <w:start w:val="1"/>
       <w:numFmt w:val="decimal"/>
-      <w:pStyle w:val="Heading3"/>
       <w:lvlText w:val="%1.%2.%3"/>
       <w:lvlJc w:val="left"/>
       <w:pPr>
@@ -5733,7 +6269,6 @@
     <w:lvl w:ilvl="3">
       <w:start w:val="1"/>
       <w:numFmt w:val="decimal"/>
-      <w:pStyle w:val="Heading4"/>
       <w:lvlText w:val="%1.%2.%3.%4"/>
       <w:lvlJc w:val="left"/>
       <w:pPr>
@@ -5746,7 +6281,6 @@
     <w:lvl w:ilvl="4">
       <w:start w:val="1"/>
       <w:numFmt w:val="decimal"/>
-      <w:pStyle w:val="Heading5"/>
       <w:lvlText w:val="%1.%2.%3.%4.%5"/>
       <w:lvlJc w:val="left"/>
       <w:pPr>
@@ -5759,7 +6293,6 @@
     <w:lvl w:ilvl="5">
       <w:start w:val="1"/>
       <w:numFmt w:val="decimal"/>
-      <w:pStyle w:val="Heading6"/>
       <w:lvlText w:val="%1.%2.%3.%4.%5.%6"/>
       <w:lvlJc w:val="left"/>
       <w:pPr>
@@ -5772,7 +6305,6 @@
     <w:lvl w:ilvl="6">
       <w:start w:val="1"/>
       <w:numFmt w:val="decimal"/>
-      <w:pStyle w:val="Heading7"/>
       <w:lvlText w:val="%1.%2.%3.%4.%5.%6.%7"/>
       <w:lvlJc w:val="left"/>
       <w:pPr>
@@ -5785,7 +6317,6 @@
     <w:lvl w:ilvl="7">
       <w:start w:val="1"/>
       <w:numFmt w:val="decimal"/>
-      <w:pStyle w:val="Heading8"/>
       <w:lvlText w:val="%1.%2.%3.%4.%5.%6.%7.%8"/>
       <w:lvlJc w:val="left"/>
       <w:pPr>
@@ -5798,7 +6329,6 @@
     <w:lvl w:ilvl="8">
       <w:start w:val="1"/>
       <w:numFmt w:val="decimal"/>
-      <w:pStyle w:val="Heading9"/>
       <w:lvlText w:val="%1.%2.%3.%4.%5.%6.%7.%8.%9"/>
       <w:lvlJc w:val="left"/>
       <w:pPr>

</xml_diff>

<commit_message>
Minor Update to Project Ideas Doc
</commit_message>
<xml_diff>
--- a/Documents/Minutes Document.docx
+++ b/Documents/Minutes Document.docx
@@ -3692,23 +3692,13 @@
                                   </w:sdtPr>
                                   <w:sdtEndPr/>
                                   <w:sdtContent>
-                                    <w:proofErr w:type="gramStart"/>
                                     <w:r>
                                       <w:rPr>
                                         <w:color w:val="4472C4" w:themeColor="accent1"/>
                                         <w:sz w:val="26"/>
                                         <w:szCs w:val="26"/>
                                       </w:rPr>
-                                      <w:t>Goedhart,Nick</w:t>
-                                    </w:r>
-                                    <w:proofErr w:type="gramEnd"/>
-                                    <w:r>
-                                      <w:rPr>
-                                        <w:color w:val="4472C4" w:themeColor="accent1"/>
-                                        <w:sz w:val="26"/>
-                                        <w:szCs w:val="26"/>
-                                      </w:rPr>
-                                      <w:t xml:space="preserve"> N.</w:t>
+                                      <w:t>Goedhart,Nick N.</w:t>
                                     </w:r>
                                   </w:sdtContent>
                                 </w:sdt>
@@ -3804,23 +3794,13 @@
                             </w:sdtPr>
                             <w:sdtEndPr/>
                             <w:sdtContent>
-                              <w:proofErr w:type="gramStart"/>
                               <w:r>
                                 <w:rPr>
                                   <w:color w:val="4472C4" w:themeColor="accent1"/>
                                   <w:sz w:val="26"/>
                                   <w:szCs w:val="26"/>
                                 </w:rPr>
-                                <w:t>Goedhart,Nick</w:t>
-                              </w:r>
-                              <w:proofErr w:type="gramEnd"/>
-                              <w:r>
-                                <w:rPr>
-                                  <w:color w:val="4472C4" w:themeColor="accent1"/>
-                                  <w:sz w:val="26"/>
-                                  <w:szCs w:val="26"/>
-                                </w:rPr>
-                                <w:t xml:space="preserve"> N.</w:t>
+                                <w:t>Goedhart,Nick N.</w:t>
                               </w:r>
                             </w:sdtContent>
                           </w:sdt>
@@ -4905,15 +4885,7 @@
         <w:t>Group Changes:</w:t>
       </w:r>
       <w:r>
-        <w:t xml:space="preserve"> If the induvial wishes that certain aspects should change within the group, </w:t>
-      </w:r>
-      <w:proofErr w:type="gramStart"/>
-      <w:r>
-        <w:t>e.g.</w:t>
-      </w:r>
-      <w:proofErr w:type="gramEnd"/>
-      <w:r>
-        <w:t xml:space="preserve"> how things should be managed, more meetings, work division …</w:t>
+        <w:t xml:space="preserve"> If the induvial wishes that certain aspects should change within the group, e.g. how things should be managed, more meetings, work division …</w:t>
       </w:r>
     </w:p>
     <w:p>
@@ -5692,11 +5664,9 @@
           </w:p>
           <w:p/>
           <w:p>
-            <w:proofErr w:type="spellStart"/>
-            <w:r>
-              <w:t>ToDo</w:t>
-            </w:r>
-            <w:proofErr w:type="spellEnd"/>
+            <w:r>
+              <w:t>To-Do</w:t>
+            </w:r>
           </w:p>
           <w:p>
             <w:r>
@@ -5883,15 +5853,7 @@
           </w:p>
           <w:p>
             <w:r>
-              <w:t xml:space="preserve">In theory both applications will be able to communicate with </w:t>
-            </w:r>
-            <w:proofErr w:type="spellStart"/>
-            <w:r>
-              <w:t>eachother</w:t>
-            </w:r>
-            <w:proofErr w:type="spellEnd"/>
-            <w:r>
-              <w:t xml:space="preserve"> once domains have been set. </w:t>
+              <w:t xml:space="preserve">In theory both applications will be able to communicate with eachother once domains have been set. </w:t>
             </w:r>
           </w:p>
         </w:tc>
@@ -6239,6 +6201,514 @@
         <w:t>Meeting 3</w:t>
       </w:r>
       <w:bookmarkEnd w:id="8"/>
+    </w:p>
+    <w:tbl>
+      <w:tblPr>
+        <w:tblStyle w:val="TableGrid"/>
+        <w:tblW w:w="0" w:type="auto"/>
+        <w:tblLook w:val="04A0" w:firstRow="1" w:lastRow="0" w:firstColumn="1" w:lastColumn="0" w:noHBand="0" w:noVBand="1"/>
+      </w:tblPr>
+      <w:tblGrid>
+        <w:gridCol w:w="2337"/>
+        <w:gridCol w:w="2337"/>
+        <w:gridCol w:w="2338"/>
+        <w:gridCol w:w="2338"/>
+      </w:tblGrid>
+      <w:tr>
+        <w:tc>
+          <w:tcPr>
+            <w:tcW w:w="2337" w:type="dxa"/>
+          </w:tcPr>
+          <w:p>
+            <w:r>
+              <w:t xml:space="preserve">Date: </w:t>
+            </w:r>
+          </w:p>
+        </w:tc>
+        <w:tc>
+          <w:tcPr>
+            <w:tcW w:w="2337" w:type="dxa"/>
+          </w:tcPr>
+          <w:p/>
+        </w:tc>
+        <w:tc>
+          <w:tcPr>
+            <w:tcW w:w="2338" w:type="dxa"/>
+          </w:tcPr>
+          <w:p>
+            <w:r>
+              <w:t xml:space="preserve">Time: </w:t>
+            </w:r>
+          </w:p>
+        </w:tc>
+        <w:tc>
+          <w:tcPr>
+            <w:tcW w:w="2338" w:type="dxa"/>
+          </w:tcPr>
+          <w:p/>
+        </w:tc>
+      </w:tr>
+    </w:tbl>
+    <w:p/>
+    <w:tbl>
+      <w:tblPr>
+        <w:tblStyle w:val="TableGrid"/>
+        <w:tblW w:w="0" w:type="auto"/>
+        <w:tblLook w:val="04A0" w:firstRow="1" w:lastRow="0" w:firstColumn="1" w:lastColumn="0" w:noHBand="0" w:noVBand="1"/>
+      </w:tblPr>
+      <w:tblGrid>
+        <w:gridCol w:w="2335"/>
+        <w:gridCol w:w="7015"/>
+      </w:tblGrid>
+      <w:tr>
+        <w:tc>
+          <w:tcPr>
+            <w:tcW w:w="2335" w:type="dxa"/>
+          </w:tcPr>
+          <w:p>
+            <w:r>
+              <w:t>Meeting Minutes</w:t>
+            </w:r>
+          </w:p>
+        </w:tc>
+        <w:tc>
+          <w:tcPr>
+            <w:tcW w:w="7015" w:type="dxa"/>
+          </w:tcPr>
+          <w:p/>
+        </w:tc>
+      </w:tr>
+    </w:tbl>
+    <w:p/>
+    <w:tbl>
+      <w:tblPr>
+        <w:tblStyle w:val="TableGrid"/>
+        <w:tblW w:w="0" w:type="auto"/>
+        <w:tblLook w:val="04A0" w:firstRow="1" w:lastRow="0" w:firstColumn="1" w:lastColumn="0" w:noHBand="0" w:noVBand="1"/>
+      </w:tblPr>
+      <w:tblGrid>
+        <w:gridCol w:w="2337"/>
+        <w:gridCol w:w="2337"/>
+        <w:gridCol w:w="2338"/>
+        <w:gridCol w:w="2338"/>
+      </w:tblGrid>
+      <w:tr>
+        <w:tc>
+          <w:tcPr>
+            <w:tcW w:w="2337" w:type="dxa"/>
+          </w:tcPr>
+          <w:p>
+            <w:r>
+              <w:t>Group Member</w:t>
+            </w:r>
+          </w:p>
+        </w:tc>
+        <w:tc>
+          <w:tcPr>
+            <w:tcW w:w="2337" w:type="dxa"/>
+          </w:tcPr>
+          <w:p>
+            <w:r>
+              <w:t>Worked on</w:t>
+            </w:r>
+          </w:p>
+        </w:tc>
+        <w:tc>
+          <w:tcPr>
+            <w:tcW w:w="2338" w:type="dxa"/>
+          </w:tcPr>
+          <w:p>
+            <w:r>
+              <w:t>Complete? Y/N</w:t>
+            </w:r>
+          </w:p>
+        </w:tc>
+        <w:tc>
+          <w:tcPr>
+            <w:tcW w:w="2338" w:type="dxa"/>
+          </w:tcPr>
+          <w:p>
+            <w:r>
+              <w:t>Issues? Y/N</w:t>
+            </w:r>
+          </w:p>
+        </w:tc>
+      </w:tr>
+      <w:tr>
+        <w:tc>
+          <w:tcPr>
+            <w:tcW w:w="2337" w:type="dxa"/>
+          </w:tcPr>
+          <w:p/>
+        </w:tc>
+        <w:tc>
+          <w:tcPr>
+            <w:tcW w:w="2337" w:type="dxa"/>
+          </w:tcPr>
+          <w:p/>
+        </w:tc>
+        <w:tc>
+          <w:tcPr>
+            <w:tcW w:w="2338" w:type="dxa"/>
+          </w:tcPr>
+          <w:p>
+            <w:pPr>
+              <w:jc w:val="center"/>
+            </w:pPr>
+          </w:p>
+        </w:tc>
+        <w:tc>
+          <w:tcPr>
+            <w:tcW w:w="2338" w:type="dxa"/>
+          </w:tcPr>
+          <w:p>
+            <w:pPr>
+              <w:jc w:val="center"/>
+            </w:pPr>
+          </w:p>
+        </w:tc>
+      </w:tr>
+      <w:tr>
+        <w:tc>
+          <w:tcPr>
+            <w:tcW w:w="2337" w:type="dxa"/>
+          </w:tcPr>
+          <w:p>
+            <w:r>
+              <w:t>Description of Work:</w:t>
+            </w:r>
+          </w:p>
+        </w:tc>
+        <w:tc>
+          <w:tcPr>
+            <w:tcW w:w="7013" w:type="dxa"/>
+            <w:gridSpan w:val="3"/>
+          </w:tcPr>
+          <w:p/>
+        </w:tc>
+      </w:tr>
+      <w:tr>
+        <w:tc>
+          <w:tcPr>
+            <w:tcW w:w="2337" w:type="dxa"/>
+          </w:tcPr>
+          <w:p>
+            <w:r>
+              <w:t xml:space="preserve">Issues Faced: </w:t>
+            </w:r>
+          </w:p>
+        </w:tc>
+        <w:tc>
+          <w:tcPr>
+            <w:tcW w:w="7013" w:type="dxa"/>
+            <w:gridSpan w:val="3"/>
+          </w:tcPr>
+          <w:p/>
+        </w:tc>
+      </w:tr>
+      <w:tr>
+        <w:tc>
+          <w:tcPr>
+            <w:tcW w:w="2337" w:type="dxa"/>
+          </w:tcPr>
+          <w:p>
+            <w:r>
+              <w:t>Progress &amp; Self Reflection</w:t>
+            </w:r>
+          </w:p>
+        </w:tc>
+        <w:tc>
+          <w:tcPr>
+            <w:tcW w:w="7013" w:type="dxa"/>
+            <w:gridSpan w:val="3"/>
+          </w:tcPr>
+          <w:p/>
+        </w:tc>
+      </w:tr>
+      <w:tr>
+        <w:tc>
+          <w:tcPr>
+            <w:tcW w:w="2337" w:type="dxa"/>
+          </w:tcPr>
+          <w:p>
+            <w:r>
+              <w:t>Group Changes:</w:t>
+            </w:r>
+          </w:p>
+        </w:tc>
+        <w:tc>
+          <w:tcPr>
+            <w:tcW w:w="7013" w:type="dxa"/>
+            <w:gridSpan w:val="3"/>
+          </w:tcPr>
+          <w:p/>
+        </w:tc>
+      </w:tr>
+      <w:tr>
+        <w:tc>
+          <w:tcPr>
+            <w:tcW w:w="2337" w:type="dxa"/>
+          </w:tcPr>
+          <w:p>
+            <w:r>
+              <w:t xml:space="preserve">Member Feedback: </w:t>
+            </w:r>
+          </w:p>
+        </w:tc>
+        <w:tc>
+          <w:tcPr>
+            <w:tcW w:w="7013" w:type="dxa"/>
+            <w:gridSpan w:val="3"/>
+          </w:tcPr>
+          <w:p/>
+        </w:tc>
+      </w:tr>
+      <w:tr>
+        <w:tc>
+          <w:tcPr>
+            <w:tcW w:w="2337" w:type="dxa"/>
+          </w:tcPr>
+          <w:p>
+            <w:r>
+              <w:t>Overall Contentment with the Group</w:t>
+            </w:r>
+          </w:p>
+        </w:tc>
+        <w:tc>
+          <w:tcPr>
+            <w:tcW w:w="7013" w:type="dxa"/>
+            <w:gridSpan w:val="3"/>
+          </w:tcPr>
+          <w:p>
+            <w:pPr>
+              <w:jc w:val="center"/>
+            </w:pPr>
+          </w:p>
+        </w:tc>
+      </w:tr>
+    </w:tbl>
+    <w:p/>
+    <w:tbl>
+      <w:tblPr>
+        <w:tblStyle w:val="TableGrid"/>
+        <w:tblW w:w="0" w:type="auto"/>
+        <w:tblLook w:val="04A0" w:firstRow="1" w:lastRow="0" w:firstColumn="1" w:lastColumn="0" w:noHBand="0" w:noVBand="1"/>
+      </w:tblPr>
+      <w:tblGrid>
+        <w:gridCol w:w="2337"/>
+        <w:gridCol w:w="2337"/>
+        <w:gridCol w:w="2338"/>
+        <w:gridCol w:w="2338"/>
+      </w:tblGrid>
+      <w:tr>
+        <w:tc>
+          <w:tcPr>
+            <w:tcW w:w="2337" w:type="dxa"/>
+          </w:tcPr>
+          <w:p>
+            <w:r>
+              <w:t>Group Member</w:t>
+            </w:r>
+          </w:p>
+        </w:tc>
+        <w:tc>
+          <w:tcPr>
+            <w:tcW w:w="2337" w:type="dxa"/>
+          </w:tcPr>
+          <w:p>
+            <w:r>
+              <w:t>Worked on</w:t>
+            </w:r>
+          </w:p>
+        </w:tc>
+        <w:tc>
+          <w:tcPr>
+            <w:tcW w:w="2338" w:type="dxa"/>
+          </w:tcPr>
+          <w:p>
+            <w:r>
+              <w:t>Complete? Y/N</w:t>
+            </w:r>
+          </w:p>
+        </w:tc>
+        <w:tc>
+          <w:tcPr>
+            <w:tcW w:w="2338" w:type="dxa"/>
+          </w:tcPr>
+          <w:p>
+            <w:r>
+              <w:t>Issues? Y/N</w:t>
+            </w:r>
+          </w:p>
+        </w:tc>
+      </w:tr>
+      <w:tr>
+        <w:tc>
+          <w:tcPr>
+            <w:tcW w:w="2337" w:type="dxa"/>
+          </w:tcPr>
+          <w:p/>
+        </w:tc>
+        <w:tc>
+          <w:tcPr>
+            <w:tcW w:w="2337" w:type="dxa"/>
+          </w:tcPr>
+          <w:p/>
+        </w:tc>
+        <w:tc>
+          <w:tcPr>
+            <w:tcW w:w="2338" w:type="dxa"/>
+          </w:tcPr>
+          <w:p>
+            <w:pPr>
+              <w:jc w:val="center"/>
+            </w:pPr>
+          </w:p>
+        </w:tc>
+        <w:tc>
+          <w:tcPr>
+            <w:tcW w:w="2338" w:type="dxa"/>
+          </w:tcPr>
+          <w:p>
+            <w:pPr>
+              <w:jc w:val="center"/>
+            </w:pPr>
+          </w:p>
+        </w:tc>
+      </w:tr>
+      <w:tr>
+        <w:tc>
+          <w:tcPr>
+            <w:tcW w:w="2337" w:type="dxa"/>
+          </w:tcPr>
+          <w:p>
+            <w:r>
+              <w:t>Description of Work:</w:t>
+            </w:r>
+          </w:p>
+        </w:tc>
+        <w:tc>
+          <w:tcPr>
+            <w:tcW w:w="7013" w:type="dxa"/>
+            <w:gridSpan w:val="3"/>
+          </w:tcPr>
+          <w:p/>
+        </w:tc>
+      </w:tr>
+      <w:tr>
+        <w:tc>
+          <w:tcPr>
+            <w:tcW w:w="2337" w:type="dxa"/>
+          </w:tcPr>
+          <w:p>
+            <w:r>
+              <w:t xml:space="preserve">Issues Faced: </w:t>
+            </w:r>
+          </w:p>
+        </w:tc>
+        <w:tc>
+          <w:tcPr>
+            <w:tcW w:w="7013" w:type="dxa"/>
+            <w:gridSpan w:val="3"/>
+          </w:tcPr>
+          <w:p/>
+        </w:tc>
+      </w:tr>
+      <w:tr>
+        <w:tc>
+          <w:tcPr>
+            <w:tcW w:w="2337" w:type="dxa"/>
+          </w:tcPr>
+          <w:p>
+            <w:r>
+              <w:t>Progress &amp; Self Reflection</w:t>
+            </w:r>
+          </w:p>
+        </w:tc>
+        <w:tc>
+          <w:tcPr>
+            <w:tcW w:w="7013" w:type="dxa"/>
+            <w:gridSpan w:val="3"/>
+          </w:tcPr>
+          <w:p/>
+        </w:tc>
+      </w:tr>
+      <w:tr>
+        <w:tc>
+          <w:tcPr>
+            <w:tcW w:w="2337" w:type="dxa"/>
+          </w:tcPr>
+          <w:p>
+            <w:r>
+              <w:t>Group Changes:</w:t>
+            </w:r>
+          </w:p>
+        </w:tc>
+        <w:tc>
+          <w:tcPr>
+            <w:tcW w:w="7013" w:type="dxa"/>
+            <w:gridSpan w:val="3"/>
+          </w:tcPr>
+          <w:p/>
+        </w:tc>
+      </w:tr>
+      <w:tr>
+        <w:tc>
+          <w:tcPr>
+            <w:tcW w:w="2337" w:type="dxa"/>
+          </w:tcPr>
+          <w:p>
+            <w:r>
+              <w:t xml:space="preserve">Member Feedback: </w:t>
+            </w:r>
+          </w:p>
+        </w:tc>
+        <w:tc>
+          <w:tcPr>
+            <w:tcW w:w="7013" w:type="dxa"/>
+            <w:gridSpan w:val="3"/>
+          </w:tcPr>
+          <w:p/>
+        </w:tc>
+      </w:tr>
+      <w:tr>
+        <w:tc>
+          <w:tcPr>
+            <w:tcW w:w="2337" w:type="dxa"/>
+          </w:tcPr>
+          <w:p>
+            <w:r>
+              <w:t>Overall Contentment with the Group</w:t>
+            </w:r>
+          </w:p>
+        </w:tc>
+        <w:tc>
+          <w:tcPr>
+            <w:tcW w:w="7013" w:type="dxa"/>
+            <w:gridSpan w:val="3"/>
+          </w:tcPr>
+          <w:p>
+            <w:pPr>
+              <w:jc w:val="center"/>
+            </w:pPr>
+          </w:p>
+        </w:tc>
+      </w:tr>
+    </w:tbl>
+    <w:p/>
+    <w:p>
+      <w:r>
+        <w:br w:type="page"/>
+      </w:r>
+    </w:p>
+    <w:p>
+      <w:pPr>
+        <w:pStyle w:val="Heading1"/>
+      </w:pPr>
+      <w:r>
+        <w:lastRenderedPageBreak/>
+        <w:t>Meeting 4</w:t>
+      </w:r>
     </w:p>
     <w:tbl>
       <w:tblPr>

</xml_diff>

<commit_message>
document a bit changes
</commit_message>
<xml_diff>
--- a/Documents/Minutes Document.docx
+++ b/Documents/Minutes Document.docx
@@ -3707,39 +3707,19 @@
                                 <w:pPr>
                                   <w:pStyle w:val="NoSpacing"/>
                                   <w:rPr>
-                                    <w:color w:val="595959" w:themeColor="text1" w:themeTint="A6"/>
-                                    <w:sz w:val="20"/>
-                                    <w:szCs w:val="20"/>
+                                    <w:color w:val="4472C4" w:themeColor="accent1"/>
+                                    <w:sz w:val="26"/>
+                                    <w:szCs w:val="26"/>
                                   </w:rPr>
                                 </w:pPr>
-                                <w:sdt>
-                                  <w:sdtPr>
-                                    <w:rPr>
-                                      <w:caps/>
-                                      <w:color w:val="595959" w:themeColor="text1" w:themeTint="A6"/>
-                                      <w:sz w:val="20"/>
-                                      <w:szCs w:val="20"/>
-                                    </w:rPr>
-                                    <w:alias w:val="Company"/>
-                                    <w:tag w:val=""/>
-                                    <w:id w:val="1558814826"/>
-                                    <w:showingPlcHdr/>
-                                    <w:dataBinding w:prefixMappings="xmlns:ns0='http://schemas.openxmlformats.org/officeDocument/2006/extended-properties' " w:xpath="/ns0:Properties[1]/ns0:Company[1]" w:storeItemID="{6668398D-A668-4E3E-A5EB-62B293D839F1}"/>
-                                    <w:text/>
-                                  </w:sdtPr>
-                                  <w:sdtEndPr/>
-                                  <w:sdtContent>
-                                    <w:r>
-                                      <w:rPr>
-                                        <w:caps/>
-                                        <w:color w:val="595959" w:themeColor="text1" w:themeTint="A6"/>
-                                        <w:sz w:val="20"/>
-                                        <w:szCs w:val="20"/>
-                                      </w:rPr>
-                                      <w:t>[company name]</w:t>
-                                    </w:r>
-                                  </w:sdtContent>
-                                </w:sdt>
+                                <w:r>
+                                  <w:rPr>
+                                    <w:color w:val="4472C4" w:themeColor="accent1"/>
+                                    <w:sz w:val="26"/>
+                                    <w:szCs w:val="26"/>
+                                  </w:rPr>
+                                  <w:t>Orange Programming</w:t>
+                                </w:r>
                               </w:p>
                             </w:txbxContent>
                           </wps:txbx>
@@ -3809,39 +3789,19 @@
                           <w:pPr>
                             <w:pStyle w:val="NoSpacing"/>
                             <w:rPr>
-                              <w:color w:val="595959" w:themeColor="text1" w:themeTint="A6"/>
-                              <w:sz w:val="20"/>
-                              <w:szCs w:val="20"/>
+                              <w:color w:val="4472C4" w:themeColor="accent1"/>
+                              <w:sz w:val="26"/>
+                              <w:szCs w:val="26"/>
                             </w:rPr>
                           </w:pPr>
-                          <w:sdt>
-                            <w:sdtPr>
-                              <w:rPr>
-                                <w:caps/>
-                                <w:color w:val="595959" w:themeColor="text1" w:themeTint="A6"/>
-                                <w:sz w:val="20"/>
-                                <w:szCs w:val="20"/>
-                              </w:rPr>
-                              <w:alias w:val="Company"/>
-                              <w:tag w:val=""/>
-                              <w:id w:val="1558814826"/>
-                              <w:showingPlcHdr/>
-                              <w:dataBinding w:prefixMappings="xmlns:ns0='http://schemas.openxmlformats.org/officeDocument/2006/extended-properties' " w:xpath="/ns0:Properties[1]/ns0:Company[1]" w:storeItemID="{6668398D-A668-4E3E-A5EB-62B293D839F1}"/>
-                              <w:text/>
-                            </w:sdtPr>
-                            <w:sdtEndPr/>
-                            <w:sdtContent>
-                              <w:r>
-                                <w:rPr>
-                                  <w:caps/>
-                                  <w:color w:val="595959" w:themeColor="text1" w:themeTint="A6"/>
-                                  <w:sz w:val="20"/>
-                                  <w:szCs w:val="20"/>
-                                </w:rPr>
-                                <w:t>[company name]</w:t>
-                              </w:r>
-                            </w:sdtContent>
-                          </w:sdt>
+                          <w:r>
+                            <w:rPr>
+                              <w:color w:val="4472C4" w:themeColor="accent1"/>
+                              <w:sz w:val="26"/>
+                              <w:szCs w:val="26"/>
+                            </w:rPr>
+                            <w:t>Orange Programming</w:t>
+                          </w:r>
                         </w:p>
                       </w:txbxContent>
                     </v:textbox>
@@ -5695,7 +5655,13 @@
           </w:p>
           <w:p>
             <w:r>
-              <w:t xml:space="preserve">Front-End Functionality Ideas </w:t>
+              <w:t>Front-End Functionality Ideas</w:t>
+            </w:r>
+            <w:r>
+              <w:t xml:space="preserve"> and research</w:t>
+            </w:r>
+            <w:r>
+              <w:t xml:space="preserve"> </w:t>
             </w:r>
           </w:p>
         </w:tc>
@@ -5766,6 +5732,7 @@
               <w:t>Dutch994</w:t>
             </w:r>
           </w:p>
+          <w:p/>
         </w:tc>
         <w:tc>
           <w:tcPr>
@@ -5837,7 +5804,71 @@
           </w:tcPr>
           <w:p>
             <w:r>
-              <w:t>Description of Work:</w:t>
+              <w:t>Dholon Akter</w:t>
+            </w:r>
+          </w:p>
+        </w:tc>
+        <w:tc>
+          <w:tcPr>
+            <w:tcW w:w="2337" w:type="dxa"/>
+          </w:tcPr>
+          <w:p>
+            <w:r>
+              <w:t>Frontend</w:t>
+            </w:r>
+          </w:p>
+          <w:p>
+            <w:r>
+              <w:t>Restructure</w:t>
+            </w:r>
+          </w:p>
+        </w:tc>
+        <w:tc>
+          <w:tcPr>
+            <w:tcW w:w="2338" w:type="dxa"/>
+          </w:tcPr>
+          <w:p>
+            <w:pPr>
+              <w:jc w:val="center"/>
+            </w:pPr>
+            <w:r>
+              <w:t>Y</w:t>
+            </w:r>
+          </w:p>
+          <w:p>
+            <w:pPr>
+              <w:jc w:val="center"/>
+            </w:pPr>
+            <w:r>
+              <w:t>Y</w:t>
+            </w:r>
+          </w:p>
+        </w:tc>
+        <w:tc>
+          <w:tcPr>
+            <w:tcW w:w="2338" w:type="dxa"/>
+          </w:tcPr>
+          <w:p>
+            <w:pPr>
+              <w:jc w:val="center"/>
+            </w:pPr>
+            <w:r>
+              <w:t>N</w:t>
+            </w:r>
+          </w:p>
+        </w:tc>
+      </w:tr>
+      <w:tr>
+        <w:tc>
+          <w:tcPr>
+            <w:tcW w:w="2337" w:type="dxa"/>
+          </w:tcPr>
+          <w:p>
+            <w:r>
+              <w:t>Description of Work</w:t>
+            </w:r>
+            <w:r>
+              <w:t xml:space="preserve"> of Nick</w:t>
             </w:r>
           </w:p>
         </w:tc>
@@ -5853,7 +5884,41 @@
           </w:p>
           <w:p>
             <w:r>
-              <w:t xml:space="preserve">In theory both applications will be able to communicate with eachother once domains have been set. </w:t>
+              <w:t>In theory both applications will be able to communicate with each</w:t>
+            </w:r>
+            <w:r>
+              <w:t>-</w:t>
+            </w:r>
+            <w:r>
+              <w:t xml:space="preserve">other once domains have been set. </w:t>
+            </w:r>
+          </w:p>
+        </w:tc>
+      </w:tr>
+      <w:tr>
+        <w:tc>
+          <w:tcPr>
+            <w:tcW w:w="2337" w:type="dxa"/>
+          </w:tcPr>
+          <w:p>
+            <w:r>
+              <w:t xml:space="preserve">Description of Work of </w:t>
+            </w:r>
+          </w:p>
+          <w:p>
+            <w:r>
+              <w:t>Dholon</w:t>
+            </w:r>
+          </w:p>
+        </w:tc>
+        <w:tc>
+          <w:tcPr>
+            <w:tcW w:w="7013" w:type="dxa"/>
+            <w:gridSpan w:val="3"/>
+          </w:tcPr>
+          <w:p>
+            <w:r>
+              <w:t>Set up the frontend as well with Nick.</w:t>
             </w:r>
           </w:p>
         </w:tc>
@@ -6168,6 +6233,7 @@
           </w:tcPr>
           <w:p>
             <w:r>
+              <w:lastRenderedPageBreak/>
               <w:t>Overall Contentment with the Group</w:t>
             </w:r>
           </w:p>
@@ -7214,6 +7280,56 @@
     </w:sectPr>
   </w:body>
 </w:document>
+</file>
+
+<file path=word/endnotes.xml><?xml version="1.0" encoding="utf-8"?>
+<w:endnotes xmlns:wpc="http://schemas.microsoft.com/office/word/2010/wordprocessingCanvas" xmlns:cx="http://schemas.microsoft.com/office/drawing/2014/chartex" xmlns:cx1="http://schemas.microsoft.com/office/drawing/2015/9/8/chartex" xmlns:cx2="http://schemas.microsoft.com/office/drawing/2015/10/21/chartex" xmlns:cx3="http://schemas.microsoft.com/office/drawing/2016/5/9/chartex" xmlns:cx4="http://schemas.microsoft.com/office/drawing/2016/5/10/chartex" xmlns:cx5="http://schemas.microsoft.com/office/drawing/2016/5/11/chartex" xmlns:cx6="http://schemas.microsoft.com/office/drawing/2016/5/12/chartex" xmlns:cx7="http://schemas.microsoft.com/office/drawing/2016/5/13/chartex" xmlns:cx8="http://schemas.microsoft.com/office/drawing/2016/5/14/chartex" xmlns:mc="http://schemas.openxmlformats.org/markup-compatibility/2006" xmlns:aink="http://schemas.microsoft.com/office/drawing/2016/ink" xmlns:am3d="http://schemas.microsoft.com/office/drawing/2017/model3d" xmlns:o="urn:schemas-microsoft-com:office:office" xmlns:r="http://schemas.openxmlformats.org/officeDocument/2006/relationships" xmlns:m="http://schemas.openxmlformats.org/officeDocument/2006/math" xmlns:v="urn:schemas-microsoft-com:vml" xmlns:wp14="http://schemas.microsoft.com/office/word/2010/wordprocessingDrawing" xmlns:wp="http://schemas.openxmlformats.org/drawingml/2006/wordprocessingDrawing" xmlns:w10="urn:schemas-microsoft-com:office:word" xmlns:w="http://schemas.openxmlformats.org/wordprocessingml/2006/main" xmlns:w14="http://schemas.microsoft.com/office/word/2010/wordml" xmlns:w15="http://schemas.microsoft.com/office/word/2012/wordml" xmlns:w16cex="http://schemas.microsoft.com/office/word/2018/wordml/cex" xmlns:w16cid="http://schemas.microsoft.com/office/word/2016/wordml/cid" xmlns:w16="http://schemas.microsoft.com/office/word/2018/wordml" xmlns:w16se="http://schemas.microsoft.com/office/word/2015/wordml/symex" xmlns:wpg="http://schemas.microsoft.com/office/word/2010/wordprocessingGroup" xmlns:wpi="http://schemas.microsoft.com/office/word/2010/wordprocessingInk" xmlns:wne="http://schemas.microsoft.com/office/word/2006/wordml" xmlns:wps="http://schemas.microsoft.com/office/word/2010/wordprocessingShape" mc:Ignorable="w14 w15 w16se w16cid w16 w16cex wp14">
+  <w:endnote w:type="separator" w:id="-1">
+    <w:p>
+      <w:pPr>
+        <w:spacing w:after="0" w:line="240" w:lineRule="auto"/>
+      </w:pPr>
+      <w:r>
+        <w:separator/>
+      </w:r>
+    </w:p>
+  </w:endnote>
+  <w:endnote w:type="continuationSeparator" w:id="0">
+    <w:p>
+      <w:pPr>
+        <w:spacing w:after="0" w:line="240" w:lineRule="auto"/>
+      </w:pPr>
+      <w:r>
+        <w:continuationSeparator/>
+      </w:r>
+    </w:p>
+  </w:endnote>
+</w:endnotes>
+</file>
+
+<file path=word/footnotes.xml><?xml version="1.0" encoding="utf-8"?>
+<w:footnotes xmlns:wpc="http://schemas.microsoft.com/office/word/2010/wordprocessingCanvas" xmlns:cx="http://schemas.microsoft.com/office/drawing/2014/chartex" xmlns:cx1="http://schemas.microsoft.com/office/drawing/2015/9/8/chartex" xmlns:cx2="http://schemas.microsoft.com/office/drawing/2015/10/21/chartex" xmlns:cx3="http://schemas.microsoft.com/office/drawing/2016/5/9/chartex" xmlns:cx4="http://schemas.microsoft.com/office/drawing/2016/5/10/chartex" xmlns:cx5="http://schemas.microsoft.com/office/drawing/2016/5/11/chartex" xmlns:cx6="http://schemas.microsoft.com/office/drawing/2016/5/12/chartex" xmlns:cx7="http://schemas.microsoft.com/office/drawing/2016/5/13/chartex" xmlns:cx8="http://schemas.microsoft.com/office/drawing/2016/5/14/chartex" xmlns:mc="http://schemas.openxmlformats.org/markup-compatibility/2006" xmlns:aink="http://schemas.microsoft.com/office/drawing/2016/ink" xmlns:am3d="http://schemas.microsoft.com/office/drawing/2017/model3d" xmlns:o="urn:schemas-microsoft-com:office:office" xmlns:r="http://schemas.openxmlformats.org/officeDocument/2006/relationships" xmlns:m="http://schemas.openxmlformats.org/officeDocument/2006/math" xmlns:v="urn:schemas-microsoft-com:vml" xmlns:wp14="http://schemas.microsoft.com/office/word/2010/wordprocessingDrawing" xmlns:wp="http://schemas.openxmlformats.org/drawingml/2006/wordprocessingDrawing" xmlns:w10="urn:schemas-microsoft-com:office:word" xmlns:w="http://schemas.openxmlformats.org/wordprocessingml/2006/main" xmlns:w14="http://schemas.microsoft.com/office/word/2010/wordml" xmlns:w15="http://schemas.microsoft.com/office/word/2012/wordml" xmlns:w16cex="http://schemas.microsoft.com/office/word/2018/wordml/cex" xmlns:w16cid="http://schemas.microsoft.com/office/word/2016/wordml/cid" xmlns:w16="http://schemas.microsoft.com/office/word/2018/wordml" xmlns:w16se="http://schemas.microsoft.com/office/word/2015/wordml/symex" xmlns:wpg="http://schemas.microsoft.com/office/word/2010/wordprocessingGroup" xmlns:wpi="http://schemas.microsoft.com/office/word/2010/wordprocessingInk" xmlns:wne="http://schemas.microsoft.com/office/word/2006/wordml" xmlns:wps="http://schemas.microsoft.com/office/word/2010/wordprocessingShape" mc:Ignorable="w14 w15 w16se w16cid w16 w16cex wp14">
+  <w:footnote w:type="separator" w:id="-1">
+    <w:p>
+      <w:pPr>
+        <w:spacing w:after="0" w:line="240" w:lineRule="auto"/>
+      </w:pPr>
+      <w:r>
+        <w:separator/>
+      </w:r>
+    </w:p>
+  </w:footnote>
+  <w:footnote w:type="continuationSeparator" w:id="0">
+    <w:p>
+      <w:pPr>
+        <w:spacing w:after="0" w:line="240" w:lineRule="auto"/>
+      </w:pPr>
+      <w:r>
+        <w:continuationSeparator/>
+      </w:r>
+    </w:p>
+  </w:footnote>
+</w:footnotes>
 </file>
 
 <file path=word/numbering.xml><?xml version="1.0" encoding="utf-8"?>
@@ -8783,6 +8899,50 @@
       <w:u w:val="single"/>
     </w:rPr>
   </w:style>
+  <w:style w:type="paragraph" w:styleId="Header">
+    <w:name w:val="header"/>
+    <w:basedOn w:val="Normal"/>
+    <w:link w:val="HeaderChar"/>
+    <w:uiPriority w:val="99"/>
+    <w:unhideWhenUsed/>
+    <w:rsid w:val="00A829B8"/>
+    <w:pPr>
+      <w:tabs>
+        <w:tab w:val="center" w:pos="4703"/>
+        <w:tab w:val="right" w:pos="9406"/>
+      </w:tabs>
+      <w:spacing w:after="0" w:line="240" w:lineRule="auto"/>
+    </w:pPr>
+  </w:style>
+  <w:style w:type="character" w:customStyle="1" w:styleId="HeaderChar">
+    <w:name w:val="Header Char"/>
+    <w:basedOn w:val="DefaultParagraphFont"/>
+    <w:link w:val="Header"/>
+    <w:uiPriority w:val="99"/>
+    <w:rsid w:val="00A829B8"/>
+  </w:style>
+  <w:style w:type="paragraph" w:styleId="Footer">
+    <w:name w:val="footer"/>
+    <w:basedOn w:val="Normal"/>
+    <w:link w:val="FooterChar"/>
+    <w:uiPriority w:val="99"/>
+    <w:unhideWhenUsed/>
+    <w:rsid w:val="00A829B8"/>
+    <w:pPr>
+      <w:tabs>
+        <w:tab w:val="center" w:pos="4703"/>
+        <w:tab w:val="right" w:pos="9406"/>
+      </w:tabs>
+      <w:spacing w:after="0" w:line="240" w:lineRule="auto"/>
+    </w:pPr>
+  </w:style>
+  <w:style w:type="character" w:customStyle="1" w:styleId="FooterChar">
+    <w:name w:val="Footer Char"/>
+    <w:basedOn w:val="DefaultParagraphFont"/>
+    <w:link w:val="Footer"/>
+    <w:uiPriority w:val="99"/>
+    <w:rsid w:val="00A829B8"/>
+  </w:style>
 </w:styles>
 </file>
 

</xml_diff>